<commit_message>
added reference requirement for paper
</commit_message>
<xml_diff>
--- a/admin/reinforcement_learning_final_project_instructions.docx
+++ b/admin/reinforcement_learning_final_project_instructions.docx
@@ -100,21 +100,14 @@
           <w:sz w:val="24"/>
           <w:szCs w:val="24"/>
         </w:rPr>
-        <w:t>January 7</w:t>
-      </w:r>
-      <w:r>
-        <w:rPr>
-          <w:sz w:val="24"/>
-          <w:szCs w:val="24"/>
-        </w:rPr>
-        <w:t>, 202</w:t>
-      </w:r>
-      <w:r>
-        <w:rPr>
-          <w:sz w:val="24"/>
-          <w:szCs w:val="24"/>
-        </w:rPr>
-        <w:t>5</w:t>
+        <w:t>April 29</w:t>
+      </w:r>
+      <w:r>
+        <w:rPr>
+          <w:sz w:val="24"/>
+          <w:szCs w:val="24"/>
+        </w:rPr>
+        <w:t>, 2025</w:t>
       </w:r>
     </w:p>
     <w:p>
@@ -1506,6 +1499,23 @@
           <w:sz w:val="24"/>
           <w:szCs w:val="24"/>
         </w:rPr>
+        <w:t>v. References. If you’ve used tools like ChatGPT, mention how they were used.</w:t>
+      </w:r>
+    </w:p>
+    <w:p>
+      <w:pPr>
+        <w:pStyle w:val="LOnormal"/>
+        <w:spacing w:lineRule="auto" w:line="240" w:before="0" w:after="0"/>
+        <w:rPr>
+          <w:sz w:val="24"/>
+          <w:szCs w:val="24"/>
+        </w:rPr>
+      </w:pPr>
+      <w:r>
+        <w:rPr>
+          <w:sz w:val="24"/>
+          <w:szCs w:val="24"/>
+        </w:rPr>
       </w:r>
     </w:p>
     <w:p>
@@ -1675,15 +1685,7 @@
           <w:sz w:val="24"/>
           <w:szCs w:val="24"/>
         </w:rPr>
-        <w:t>7. Team</w:t>
-      </w:r>
-      <w:r>
-        <w:rPr>
-          <w:b/>
-          <w:sz w:val="24"/>
-          <w:szCs w:val="24"/>
-        </w:rPr>
-        <w:t>work</w:t>
+        <w:t>7. Teamwork</w:t>
       </w:r>
     </w:p>
     <w:p>

</xml_diff>